<commit_message>
adicionado documento de marcacao das cores pesquisa biblica
</commit_message>
<xml_diff>
--- a/Theology/2025/Primeiro Periodo/Pontos controvertidos da bíblia/Aula 6.docx
+++ b/Theology/2025/Primeiro Periodo/Pontos controvertidos da bíblia/Aula 6.docx
@@ -2,9 +2,557 @@
 <file path=word/document.xml><?xml version="1.0" encoding="utf-8"?>
 <w:document xmlns:wpc="http://schemas.microsoft.com/office/word/2010/wordprocessingCanvas" xmlns:cx="http://schemas.microsoft.com/office/drawing/2014/chartex" xmlns:cx1="http://schemas.microsoft.com/office/drawing/2015/9/8/chartex" xmlns:cx2="http://schemas.microsoft.com/office/drawing/2015/10/21/chartex" xmlns:cx3="http://schemas.microsoft.com/office/drawing/2016/5/9/chartex" xmlns:cx4="http://schemas.microsoft.com/office/drawing/2016/5/10/chartex" xmlns:cx5="http://schemas.microsoft.com/office/drawing/2016/5/11/chartex" xmlns:cx6="http://schemas.microsoft.com/office/drawing/2016/5/12/chartex" xmlns:cx7="http://schemas.microsoft.com/office/drawing/2016/5/13/chartex" xmlns:cx8="http://schemas.microsoft.com/office/drawing/2016/5/14/chartex" xmlns:mc="http://schemas.openxmlformats.org/markup-compatibility/2006" xmlns:aink="http://schemas.microsoft.com/office/drawing/2016/ink" xmlns:am3d="http://schemas.microsoft.com/office/drawing/2017/model3d" xmlns:o="urn:schemas-microsoft-com:office:office" xmlns:oel="http://schemas.microsoft.com/office/2019/extlst" xmlns:r="http://schemas.openxmlformats.org/officeDocument/2006/relationships" xmlns:m="http://schemas.openxmlformats.org/officeDocument/2006/math" xmlns:v="urn:schemas-microsoft-com:vml" xmlns:wp14="http://schemas.microsoft.com/office/word/2010/wordprocessingDrawing" xmlns:wp="http://schemas.openxmlformats.org/drawingml/2006/wordprocessingDrawing" xmlns:w10="urn:schemas-microsoft-com:office:word" xmlns:w="http://schemas.openxmlformats.org/wordprocessingml/2006/main" xmlns:w14="http://schemas.microsoft.com/office/word/2010/wordml" xmlns:w15="http://schemas.microsoft.com/office/word/2012/wordml" xmlns:w16cex="http://schemas.microsoft.com/office/word/2018/wordml/cex" xmlns:w16cid="http://schemas.microsoft.com/office/word/2016/wordml/cid" xmlns:w16="http://schemas.microsoft.com/office/word/2018/wordml" xmlns:w16du="http://schemas.microsoft.com/office/word/2023/wordml/word16du" xmlns:w16sdtdh="http://schemas.microsoft.com/office/word/2020/wordml/sdtdatahash" xmlns:w16sdtfl="http://schemas.microsoft.com/office/word/2024/wordml/sdtformatlock" xmlns:w16se="http://schemas.microsoft.com/office/word/2015/wordml/symex" xmlns:wpg="http://schemas.microsoft.com/office/word/2010/wordprocessingGroup" xmlns:wpi="http://schemas.microsoft.com/office/word/2010/wordprocessingInk" xmlns:wne="http://schemas.microsoft.com/office/word/2006/wordml" xmlns:wps="http://schemas.microsoft.com/office/word/2010/wordprocessingShape" mc:Ignorable="w14 w15 w16se w16cid w16 w16cex w16sdtdh w16sdtfl w16du wp14">
   <w:body>
-    <w:p/>
+    <w:p>
+      <w:pPr>
+        <w:rPr>
+          <w:lang w:val="pt-BR"/>
+        </w:rPr>
+      </w:pPr>
+      <w:r>
+        <w:rPr>
+          <w:lang w:val="pt-BR"/>
+        </w:rPr>
+        <w:t>Por que a Bíblia não s</w:t>
+      </w:r>
+      <w:r>
+        <w:rPr>
+          <w:lang w:val="pt-BR"/>
+        </w:rPr>
+        <w:t>e preocupa em provar que Deus existe</w:t>
+      </w:r>
+    </w:p>
+    <w:p>
+      <w:pPr>
+        <w:pStyle w:val="PargrafodaLista"/>
+        <w:numPr>
+          <w:ilvl w:val="0"/>
+          <w:numId w:val="1"/>
+        </w:numPr>
+        <w:rPr>
+          <w:lang w:val="pt-BR"/>
+        </w:rPr>
+      </w:pPr>
+      <w:r>
+        <w:rPr>
+          <w:lang w:val="pt-BR"/>
+        </w:rPr>
+        <w:t>Porque Deus não existe</w:t>
+      </w:r>
+    </w:p>
+    <w:p>
+      <w:pPr>
+        <w:pStyle w:val="PargrafodaLista"/>
+        <w:numPr>
+          <w:ilvl w:val="1"/>
+          <w:numId w:val="1"/>
+        </w:numPr>
+        <w:rPr>
+          <w:lang w:val="pt-BR"/>
+        </w:rPr>
+      </w:pPr>
+      <w:r>
+        <w:rPr>
+          <w:lang w:val="pt-BR"/>
+        </w:rPr>
+        <w:t>Deus ele não é possível ser estudado, a ciência não consegue usar o senhor como objeto de estudos.</w:t>
+      </w:r>
+    </w:p>
+    <w:p>
+      <w:pPr>
+        <w:pStyle w:val="PargrafodaLista"/>
+        <w:numPr>
+          <w:ilvl w:val="1"/>
+          <w:numId w:val="1"/>
+        </w:numPr>
+        <w:rPr>
+          <w:lang w:val="pt-BR"/>
+        </w:rPr>
+      </w:pPr>
+      <w:r>
+        <w:rPr>
+          <w:lang w:val="pt-BR"/>
+        </w:rPr>
+        <w:t>O único objeto de estudos sobre a existência de Deus e a bíblia sagrada e ela não se preocupa em provar que Deus existe.</w:t>
+      </w:r>
+    </w:p>
+    <w:p>
+      <w:pPr>
+        <w:pStyle w:val="PargrafodaLista"/>
+        <w:numPr>
+          <w:ilvl w:val="1"/>
+          <w:numId w:val="1"/>
+        </w:numPr>
+        <w:rPr>
+          <w:lang w:val="pt-BR"/>
+        </w:rPr>
+      </w:pPr>
+      <w:r>
+        <w:rPr>
+          <w:lang w:val="pt-BR"/>
+        </w:rPr>
+        <w:t xml:space="preserve">Deus não existe porque ele e </w:t>
+      </w:r>
+      <w:commentRangeStart w:id="0"/>
+      <w:r>
+        <w:rPr>
+          <w:lang w:val="pt-BR"/>
+        </w:rPr>
+        <w:t>eterno</w:t>
+      </w:r>
+      <w:commentRangeEnd w:id="0"/>
+      <w:r>
+        <w:rPr>
+          <w:rStyle w:val="Refdecomentrio"/>
+        </w:rPr>
+        <w:commentReference w:id="0"/>
+      </w:r>
+      <w:r>
+        <w:rPr>
+          <w:lang w:val="pt-BR"/>
+        </w:rPr>
+        <w:t xml:space="preserve">, em IS 43.13 diz: “Antes que houvesse dia eu SOU”. E não pode ser provado pois tudo que a ciência prova tem um </w:t>
+      </w:r>
+      <w:r>
+        <w:rPr>
+          <w:lang w:val="pt-BR"/>
+        </w:rPr>
+        <w:t>início</w:t>
+      </w:r>
+      <w:r>
+        <w:rPr>
+          <w:lang w:val="pt-BR"/>
+        </w:rPr>
+        <w:t>.</w:t>
+      </w:r>
+    </w:p>
+    <w:p>
+      <w:pPr>
+        <w:rPr>
+          <w:lang w:val="pt-BR"/>
+        </w:rPr>
+      </w:pPr>
+      <w:r>
+        <w:rPr>
+          <w:lang w:val="pt-BR"/>
+        </w:rPr>
+        <w:t>Atributos de Deus e Humanos</w:t>
+      </w:r>
+    </w:p>
+    <w:p>
+      <w:pPr>
+        <w:rPr>
+          <w:lang w:val="pt-BR"/>
+        </w:rPr>
+      </w:pPr>
+      <w:r>
+        <w:rPr>
+          <w:lang w:val="pt-BR"/>
+        </w:rPr>
+        <w:t>Deus compartilhou conosco uma a santidade</w:t>
+      </w:r>
+    </w:p>
+    <w:p>
+      <w:pPr>
+        <w:pStyle w:val="PargrafodaLista"/>
+        <w:numPr>
+          <w:ilvl w:val="0"/>
+          <w:numId w:val="1"/>
+        </w:numPr>
+        <w:rPr>
+          <w:lang w:val="pt-BR"/>
+        </w:rPr>
+      </w:pPr>
+      <w:r>
+        <w:rPr>
+          <w:lang w:val="pt-BR"/>
+        </w:rPr>
+        <w:t>Compartilhados com o ser humano</w:t>
+      </w:r>
+    </w:p>
+    <w:p>
+      <w:pPr>
+        <w:pStyle w:val="PargrafodaLista"/>
+        <w:numPr>
+          <w:ilvl w:val="1"/>
+          <w:numId w:val="1"/>
+        </w:numPr>
+        <w:rPr>
+          <w:lang w:val="pt-BR"/>
+        </w:rPr>
+      </w:pPr>
+      <w:r>
+        <w:rPr>
+          <w:lang w:val="pt-BR"/>
+        </w:rPr>
+        <w:t>Santidade (Uma santidade condicional).</w:t>
+      </w:r>
+    </w:p>
+    <w:p>
+      <w:pPr>
+        <w:pStyle w:val="PargrafodaLista"/>
+        <w:numPr>
+          <w:ilvl w:val="0"/>
+          <w:numId w:val="1"/>
+        </w:numPr>
+        <w:rPr>
+          <w:lang w:val="pt-BR"/>
+        </w:rPr>
+      </w:pPr>
+      <w:r>
+        <w:rPr>
+          <w:lang w:val="pt-BR"/>
+        </w:rPr>
+        <w:t>Não compartilhados</w:t>
+      </w:r>
+    </w:p>
+    <w:p>
+      <w:pPr>
+        <w:pStyle w:val="PargrafodaLista"/>
+        <w:numPr>
+          <w:ilvl w:val="1"/>
+          <w:numId w:val="1"/>
+        </w:numPr>
+        <w:rPr>
+          <w:lang w:val="pt-BR"/>
+        </w:rPr>
+      </w:pPr>
+      <w:r>
+        <w:rPr>
+          <w:lang w:val="pt-BR"/>
+        </w:rPr>
+        <w:t>Eternidade</w:t>
+      </w:r>
+      <w:r>
+        <w:rPr>
+          <w:lang w:val="pt-BR"/>
+        </w:rPr>
+        <w:t>; Onisciência; Onipresença; Onipotência</w:t>
+      </w:r>
+      <w:r>
+        <w:rPr>
+          <w:lang w:val="pt-BR"/>
+        </w:rPr>
+        <w:t>.</w:t>
+      </w:r>
+    </w:p>
+    <w:p>
+      <w:pPr>
+        <w:rPr>
+          <w:lang w:val="pt-BR"/>
+        </w:rPr>
+      </w:pPr>
+    </w:p>
+    <w:p>
+      <w:pPr>
+        <w:rPr>
+          <w:lang w:val="pt-BR"/>
+        </w:rPr>
+      </w:pPr>
+      <w:r>
+        <w:rPr>
+          <w:lang w:val="pt-BR"/>
+        </w:rPr>
+        <w:t>A Matéria de Teontologia estuda?</w:t>
+      </w:r>
+    </w:p>
+    <w:p>
+      <w:pPr>
+        <w:pStyle w:val="PargrafodaLista"/>
+        <w:numPr>
+          <w:ilvl w:val="0"/>
+          <w:numId w:val="1"/>
+        </w:numPr>
+        <w:rPr>
+          <w:lang w:val="pt-BR"/>
+        </w:rPr>
+      </w:pPr>
+      <w:r>
+        <w:rPr>
+          <w:lang w:val="pt-BR"/>
+        </w:rPr>
+        <w:t>Estudo do ser de Deus.</w:t>
+      </w:r>
+    </w:p>
+    <w:p>
+      <w:pPr>
+        <w:rPr>
+          <w:lang w:val="pt-BR"/>
+        </w:rPr>
+      </w:pPr>
+      <w:r>
+        <w:rPr>
+          <w:lang w:val="pt-BR"/>
+        </w:rPr>
+        <w:t>Paulo fala em EF 6.10</w:t>
+      </w:r>
+      <w:r>
+        <w:rPr>
+          <w:lang w:val="pt-BR"/>
+        </w:rPr>
+        <w:t>...</w:t>
+      </w:r>
+    </w:p>
+    <w:p>
+      <w:pPr>
+        <w:pStyle w:val="PargrafodaLista"/>
+        <w:numPr>
+          <w:ilvl w:val="0"/>
+          <w:numId w:val="1"/>
+        </w:numPr>
+        <w:rPr>
+          <w:lang w:val="pt-BR"/>
+        </w:rPr>
+      </w:pPr>
+      <w:r>
+        <w:rPr>
+          <w:lang w:val="pt-BR"/>
+        </w:rPr>
+        <w:t>Ele fala para nos revestirmos de todas as armaduras de Deus para que possamos resistir ao dia mal</w:t>
+      </w:r>
+    </w:p>
+    <w:p>
+      <w:pPr>
+        <w:pStyle w:val="PargrafodaLista"/>
+        <w:numPr>
+          <w:ilvl w:val="1"/>
+          <w:numId w:val="1"/>
+        </w:numPr>
+        <w:rPr>
+          <w:lang w:val="pt-BR"/>
+        </w:rPr>
+      </w:pPr>
+      <w:r>
+        <w:rPr>
+          <w:lang w:val="pt-BR"/>
+        </w:rPr>
+        <w:t>Dia mal: aquilo que me leva a cumprir o desejo da minha natureza</w:t>
+      </w:r>
+      <w:r>
+        <w:rPr>
+          <w:lang w:val="pt-BR"/>
+        </w:rPr>
+        <w:t>.</w:t>
+      </w:r>
+    </w:p>
+    <w:p>
+      <w:pPr>
+        <w:pStyle w:val="PargrafodaLista"/>
+        <w:numPr>
+          <w:ilvl w:val="1"/>
+          <w:numId w:val="1"/>
+        </w:numPr>
+        <w:rPr>
+          <w:lang w:val="pt-BR"/>
+        </w:rPr>
+      </w:pPr>
+      <w:r>
+        <w:rPr>
+          <w:lang w:val="pt-BR"/>
+        </w:rPr>
+        <w:t>Ele está falando de resistirmos ao nosso pecado, aquilo que nos leva a pecar.</w:t>
+      </w:r>
+    </w:p>
+    <w:p>
+      <w:pPr>
+        <w:pStyle w:val="PargrafodaLista"/>
+        <w:numPr>
+          <w:ilvl w:val="0"/>
+          <w:numId w:val="1"/>
+        </w:numPr>
+        <w:rPr>
+          <w:lang w:val="pt-BR"/>
+        </w:rPr>
+      </w:pPr>
+      <w:r>
+        <w:rPr>
+          <w:lang w:val="pt-BR"/>
+        </w:rPr>
+        <w:t>RM 6 “O que dizemos pois, permaneceremos no pecado para que a graça abunde?”</w:t>
+      </w:r>
+    </w:p>
+    <w:p>
+      <w:pPr>
+        <w:pStyle w:val="PargrafodaLista"/>
+        <w:numPr>
+          <w:ilvl w:val="1"/>
+          <w:numId w:val="1"/>
+        </w:numPr>
+        <w:rPr>
+          <w:lang w:val="pt-BR"/>
+        </w:rPr>
+      </w:pPr>
+      <w:r>
+        <w:rPr>
+          <w:lang w:val="pt-BR"/>
+        </w:rPr>
+        <w:t>Não, de modo nenhum! .....</w:t>
+      </w:r>
+    </w:p>
+    <w:p>
+      <w:pPr>
+        <w:pStyle w:val="PargrafodaLista"/>
+        <w:numPr>
+          <w:ilvl w:val="0"/>
+          <w:numId w:val="1"/>
+        </w:numPr>
+        <w:rPr>
+          <w:lang w:val="pt-BR"/>
+        </w:rPr>
+      </w:pPr>
+      <w:r>
+        <w:rPr>
+          <w:lang w:val="pt-BR"/>
+        </w:rPr>
+        <w:t xml:space="preserve">CL </w:t>
+      </w:r>
+      <w:r>
+        <w:rPr>
+          <w:lang w:val="pt-BR"/>
+        </w:rPr>
+        <w:t>3.5” Fazei, pois,</w:t>
+      </w:r>
+      <w:r>
+        <w:rPr>
+          <w:lang w:val="pt-BR"/>
+        </w:rPr>
+        <w:t xml:space="preserve"> morrer a vossa natureza terrena: prostituição, impureza, paixão lasciva, desejo maligno e avareza”</w:t>
+      </w:r>
+    </w:p>
+    <w:p>
+      <w:pPr>
+        <w:rPr>
+          <w:lang w:val="pt-BR"/>
+        </w:rPr>
+      </w:pPr>
+      <w:r>
+        <w:rPr>
+          <w:lang w:val="pt-BR"/>
+        </w:rPr>
+        <w:t>Excesso de passado causa Depressão.</w:t>
+      </w:r>
+    </w:p>
+    <w:p>
+      <w:pPr>
+        <w:pStyle w:val="PargrafodaLista"/>
+        <w:numPr>
+          <w:ilvl w:val="0"/>
+          <w:numId w:val="1"/>
+        </w:numPr>
+        <w:rPr>
+          <w:lang w:val="pt-BR"/>
+        </w:rPr>
+      </w:pPr>
+      <w:r>
+        <w:rPr>
+          <w:lang w:val="pt-BR"/>
+        </w:rPr>
+        <w:t>O maior grito do trauma e a depressão.</w:t>
+      </w:r>
+    </w:p>
+    <w:p>
+      <w:pPr>
+        <w:rPr>
+          <w:lang w:val="pt-BR"/>
+        </w:rPr>
+      </w:pPr>
+      <w:r>
+        <w:rPr>
+          <w:lang w:val="pt-BR"/>
+        </w:rPr>
+        <w:t>O excesso de futuro causa transtorno de ansiedade.</w:t>
+      </w:r>
+    </w:p>
+    <w:p>
+      <w:pPr>
+        <w:rPr>
+          <w:lang w:val="pt-BR"/>
+        </w:rPr>
+      </w:pPr>
+      <w:r>
+        <w:rPr>
+          <w:lang w:val="pt-BR"/>
+        </w:rPr>
+        <w:lastRenderedPageBreak/>
+        <w:t>Deus não escolheu Salmos, mas escolheu a forma da Salvação e não pessoas.</w:t>
+      </w:r>
+    </w:p>
+    <w:p>
+      <w:pPr>
+        <w:rPr>
+          <w:lang w:val="pt-BR"/>
+        </w:rPr>
+      </w:pPr>
+      <w:r>
+        <w:rPr>
+          <w:lang w:val="pt-BR"/>
+        </w:rPr>
+        <w:t>2 Razão pela qual a bíblia não se preocupou em provar que Deus existe</w:t>
+      </w:r>
+    </w:p>
+    <w:p>
+      <w:pPr>
+        <w:pStyle w:val="PargrafodaLista"/>
+        <w:numPr>
+          <w:ilvl w:val="0"/>
+          <w:numId w:val="1"/>
+        </w:numPr>
+        <w:rPr>
+          <w:lang w:val="pt-BR"/>
+        </w:rPr>
+      </w:pPr>
+      <w:r>
+        <w:rPr>
+          <w:lang w:val="pt-BR"/>
+        </w:rPr>
+        <w:t>A bíblia objetivou revelar Deus em existência.</w:t>
+      </w:r>
+    </w:p>
+    <w:p>
+      <w:pPr>
+        <w:rPr>
+          <w:lang w:val="pt-BR"/>
+        </w:rPr>
+      </w:pPr>
+      <w:r>
+        <w:rPr>
+          <w:lang w:val="pt-BR"/>
+        </w:rPr>
+        <w:t>A bíblia não é um tratado científico e nem psicológico e nem medicinal</w:t>
+      </w:r>
+    </w:p>
+    <w:p>
+      <w:pPr>
+        <w:pStyle w:val="PargrafodaLista"/>
+        <w:numPr>
+          <w:ilvl w:val="0"/>
+          <w:numId w:val="1"/>
+        </w:numPr>
+        <w:rPr>
+          <w:lang w:val="pt-BR"/>
+        </w:rPr>
+      </w:pPr>
+      <w:r>
+        <w:rPr>
+          <w:lang w:val="pt-BR"/>
+        </w:rPr>
+        <w:t>Ela não foi escrita para ímpios.</w:t>
+      </w:r>
+    </w:p>
+    <w:p>
+      <w:pPr>
+        <w:rPr>
+          <w:lang w:val="pt-BR"/>
+        </w:rPr>
+      </w:pPr>
+      <w:r>
+        <w:rPr>
+          <w:lang w:val="pt-BR"/>
+        </w:rPr>
+        <w:t>Adorador que não conhece quem adora não e adorador e idolatra</w:t>
+      </w:r>
+    </w:p>
     <w:sectPr>
-      <w:headerReference w:type="default" r:id="rId6"/>
+      <w:headerReference w:type="default" r:id="rId11"/>
       <w:pgSz w:w="12240" w:h="15840"/>
       <w:pgMar w:top="1440" w:right="1440" w:bottom="1440" w:left="1440" w:header="720" w:footer="720" w:gutter="0"/>
       <w:cols w:space="720"/>
@@ -14,6 +562,45 @@
 </w:document>
 </file>
 
+<file path=word/comments.xml><?xml version="1.0" encoding="utf-8"?>
+<w:comments xmlns:wpc="http://schemas.microsoft.com/office/word/2010/wordprocessingCanvas" xmlns:cx="http://schemas.microsoft.com/office/drawing/2014/chartex" xmlns:cx1="http://schemas.microsoft.com/office/drawing/2015/9/8/chartex" xmlns:cx2="http://schemas.microsoft.com/office/drawing/2015/10/21/chartex" xmlns:cx3="http://schemas.microsoft.com/office/drawing/2016/5/9/chartex" xmlns:cx4="http://schemas.microsoft.com/office/drawing/2016/5/10/chartex" xmlns:cx5="http://schemas.microsoft.com/office/drawing/2016/5/11/chartex" xmlns:cx6="http://schemas.microsoft.com/office/drawing/2016/5/12/chartex" xmlns:cx7="http://schemas.microsoft.com/office/drawing/2016/5/13/chartex" xmlns:cx8="http://schemas.microsoft.com/office/drawing/2016/5/14/chartex" xmlns:mc="http://schemas.openxmlformats.org/markup-compatibility/2006" xmlns:aink="http://schemas.microsoft.com/office/drawing/2016/ink" xmlns:am3d="http://schemas.microsoft.com/office/drawing/2017/model3d" xmlns:o="urn:schemas-microsoft-com:office:office" xmlns:oel="http://schemas.microsoft.com/office/2019/extlst" xmlns:r="http://schemas.openxmlformats.org/officeDocument/2006/relationships" xmlns:m="http://schemas.openxmlformats.org/officeDocument/2006/math" xmlns:v="urn:schemas-microsoft-com:vml" xmlns:wp14="http://schemas.microsoft.com/office/word/2010/wordprocessingDrawing" xmlns:wp="http://schemas.openxmlformats.org/drawingml/2006/wordprocessingDrawing" xmlns:w10="urn:schemas-microsoft-com:office:word" xmlns:w="http://schemas.openxmlformats.org/wordprocessingml/2006/main" xmlns:w14="http://schemas.microsoft.com/office/word/2010/wordml" xmlns:w15="http://schemas.microsoft.com/office/word/2012/wordml" xmlns:w16cex="http://schemas.microsoft.com/office/word/2018/wordml/cex" xmlns:w16cid="http://schemas.microsoft.com/office/word/2016/wordml/cid" xmlns:w16="http://schemas.microsoft.com/office/word/2018/wordml" xmlns:w16du="http://schemas.microsoft.com/office/word/2023/wordml/word16du" xmlns:w16sdtdh="http://schemas.microsoft.com/office/word/2020/wordml/sdtdatahash" xmlns:w16sdtfl="http://schemas.microsoft.com/office/word/2024/wordml/sdtformatlock" xmlns:w16se="http://schemas.microsoft.com/office/word/2015/wordml/symex" xmlns:wpg="http://schemas.microsoft.com/office/word/2010/wordprocessingGroup" xmlns:wpi="http://schemas.microsoft.com/office/word/2010/wordprocessingInk" xmlns:wne="http://schemas.microsoft.com/office/word/2006/wordml" xmlns:wps="http://schemas.microsoft.com/office/word/2010/wordprocessingShape" mc:Ignorable="w14 w15 w16se w16cid w16 w16cex w16sdtdh w16sdtfl w16du wp14">
+  <w:comment w:id="0" w:author="Alessandro dos Santos" w:date="2025-05-14T20:25:00Z" w:initials="Ad">
+    <w:p>
+      <w:pPr>
+        <w:pStyle w:val="Textodecomentrio"/>
+      </w:pPr>
+      <w:r>
+        <w:rPr>
+          <w:rStyle w:val="Refdecomentrio"/>
+        </w:rPr>
+        <w:annotationRef/>
+      </w:r>
+      <w:r>
+        <w:t>Deus e atemporal</w:t>
+      </w:r>
+    </w:p>
+  </w:comment>
+</w:comments>
+</file>
+
+<file path=word/commentsExtended.xml><?xml version="1.0" encoding="utf-8"?>
+<w15:commentsEx xmlns:wpc="http://schemas.microsoft.com/office/word/2010/wordprocessingCanvas" xmlns:cx="http://schemas.microsoft.com/office/drawing/2014/chartex" xmlns:cx1="http://schemas.microsoft.com/office/drawing/2015/9/8/chartex" xmlns:cx2="http://schemas.microsoft.com/office/drawing/2015/10/21/chartex" xmlns:cx3="http://schemas.microsoft.com/office/drawing/2016/5/9/chartex" xmlns:cx4="http://schemas.microsoft.com/office/drawing/2016/5/10/chartex" xmlns:cx5="http://schemas.microsoft.com/office/drawing/2016/5/11/chartex" xmlns:cx6="http://schemas.microsoft.com/office/drawing/2016/5/12/chartex" xmlns:cx7="http://schemas.microsoft.com/office/drawing/2016/5/13/chartex" xmlns:cx8="http://schemas.microsoft.com/office/drawing/2016/5/14/chartex" xmlns:mc="http://schemas.openxmlformats.org/markup-compatibility/2006" xmlns:aink="http://schemas.microsoft.com/office/drawing/2016/ink" xmlns:am3d="http://schemas.microsoft.com/office/drawing/2017/model3d" xmlns:o="urn:schemas-microsoft-com:office:office" xmlns:oel="http://schemas.microsoft.com/office/2019/extlst" xmlns:r="http://schemas.openxmlformats.org/officeDocument/2006/relationships" xmlns:m="http://schemas.openxmlformats.org/officeDocument/2006/math" xmlns:v="urn:schemas-microsoft-com:vml" xmlns:wp14="http://schemas.microsoft.com/office/word/2010/wordprocessingDrawing" xmlns:wp="http://schemas.openxmlformats.org/drawingml/2006/wordprocessingDrawing" xmlns:w10="urn:schemas-microsoft-com:office:word" xmlns:w="http://schemas.openxmlformats.org/wordprocessingml/2006/main" xmlns:w14="http://schemas.microsoft.com/office/word/2010/wordml" xmlns:w15="http://schemas.microsoft.com/office/word/2012/wordml" xmlns:w16cex="http://schemas.microsoft.com/office/word/2018/wordml/cex" xmlns:w16cid="http://schemas.microsoft.com/office/word/2016/wordml/cid" xmlns:w16="http://schemas.microsoft.com/office/word/2018/wordml" xmlns:w16du="http://schemas.microsoft.com/office/word/2023/wordml/word16du" xmlns:w16sdtdh="http://schemas.microsoft.com/office/word/2020/wordml/sdtdatahash" xmlns:w16sdtfl="http://schemas.microsoft.com/office/word/2024/wordml/sdtformatlock" xmlns:w16se="http://schemas.microsoft.com/office/word/2015/wordml/symex" xmlns:wpg="http://schemas.microsoft.com/office/word/2010/wordprocessingGroup" xmlns:wpi="http://schemas.microsoft.com/office/word/2010/wordprocessingInk" xmlns:wne="http://schemas.microsoft.com/office/word/2006/wordml" xmlns:wps="http://schemas.microsoft.com/office/word/2010/wordprocessingShape" mc:Ignorable="w14 w15 w16se w16cid w16 w16cex w16sdtdh w16sdtfl w16du wp14">
+  <w15:commentEx w15:paraId="7A76F1C7" w15:done="0"/>
+</w15:commentsEx>
+</file>
+
+<file path=word/commentsExtensible.xml><?xml version="1.0" encoding="utf-8"?>
+<w16cex:commentsExtensible xmlns:wpc="http://schemas.microsoft.com/office/word/2010/wordprocessingCanvas" xmlns:cx="http://schemas.microsoft.com/office/drawing/2014/chartex" xmlns:cx1="http://schemas.microsoft.com/office/drawing/2015/9/8/chartex" xmlns:cx2="http://schemas.microsoft.com/office/drawing/2015/10/21/chartex" xmlns:cx3="http://schemas.microsoft.com/office/drawing/2016/5/9/chartex" xmlns:cx4="http://schemas.microsoft.com/office/drawing/2016/5/10/chartex" xmlns:cx5="http://schemas.microsoft.com/office/drawing/2016/5/11/chartex" xmlns:cx6="http://schemas.microsoft.com/office/drawing/2016/5/12/chartex" xmlns:cx7="http://schemas.microsoft.com/office/drawing/2016/5/13/chartex" xmlns:cx8="http://schemas.microsoft.com/office/drawing/2016/5/14/chartex" xmlns:cr="http://schemas.microsoft.com/office/comments/2020/reactions" xmlns:mc="http://schemas.openxmlformats.org/markup-compatibility/2006" xmlns:aink="http://schemas.microsoft.com/office/drawing/2016/ink" xmlns:am3d="http://schemas.microsoft.com/office/drawing/2017/model3d" xmlns:o="urn:schemas-microsoft-com:office:office" xmlns:oel="http://schemas.microsoft.com/office/2019/extlst" xmlns:r="http://schemas.openxmlformats.org/officeDocument/2006/relationships" xmlns:m="http://schemas.openxmlformats.org/officeDocument/2006/math" xmlns:v="urn:schemas-microsoft-com:vml" xmlns:wp14="http://schemas.microsoft.com/office/word/2010/wordprocessingDrawing" xmlns:wp="http://schemas.openxmlformats.org/drawingml/2006/wordprocessingDrawing" xmlns:w10="urn:schemas-microsoft-com:office:word" xmlns:w="http://schemas.openxmlformats.org/wordprocessingml/2006/main" xmlns:w14="http://schemas.microsoft.com/office/word/2010/wordml" xmlns:w15="http://schemas.microsoft.com/office/word/2012/wordml" xmlns:w16cex="http://schemas.microsoft.com/office/word/2018/wordml/cex" xmlns:w16cid="http://schemas.microsoft.com/office/word/2016/wordml/cid" xmlns:w16="http://schemas.microsoft.com/office/word/2018/wordml" xmlns:w16du="http://schemas.microsoft.com/office/word/2023/wordml/word16du" xmlns:w16sdtdh="http://schemas.microsoft.com/office/word/2020/wordml/sdtdatahash" xmlns:w16sdtfl="http://schemas.microsoft.com/office/word/2024/wordml/sdtformatlock" xmlns:w16se="http://schemas.microsoft.com/office/word/2015/wordml/symex" xmlns:wpg="http://schemas.microsoft.com/office/word/2010/wordprocessingGroup" xmlns:wpi="http://schemas.microsoft.com/office/word/2010/wordprocessingInk" xmlns:wne="http://schemas.microsoft.com/office/word/2006/wordml" xmlns:wps="http://schemas.microsoft.com/office/word/2010/wordprocessingShape" mc:Ignorable="w14 w15 w16se w16cid w16 w16cex w16sdtdh w16sdtfl cr w16du wp14">
+  <w16cex:commentExtensible w16cex:durableId="0D76192F" w16cex:dateUtc="2025-05-14T23:25:00Z"/>
+</w16cex:commentsExtensible>
+</file>
+
+<file path=word/commentsIds.xml><?xml version="1.0" encoding="utf-8"?>
+<w16cid:commentsIds xmlns:wpc="http://schemas.microsoft.com/office/word/2010/wordprocessingCanvas" xmlns:cx="http://schemas.microsoft.com/office/drawing/2014/chartex" xmlns:cx1="http://schemas.microsoft.com/office/drawing/2015/9/8/chartex" xmlns:cx2="http://schemas.microsoft.com/office/drawing/2015/10/21/chartex" xmlns:cx3="http://schemas.microsoft.com/office/drawing/2016/5/9/chartex" xmlns:cx4="http://schemas.microsoft.com/office/drawing/2016/5/10/chartex" xmlns:cx5="http://schemas.microsoft.com/office/drawing/2016/5/11/chartex" xmlns:cx6="http://schemas.microsoft.com/office/drawing/2016/5/12/chartex" xmlns:cx7="http://schemas.microsoft.com/office/drawing/2016/5/13/chartex" xmlns:cx8="http://schemas.microsoft.com/office/drawing/2016/5/14/chartex" xmlns:mc="http://schemas.openxmlformats.org/markup-compatibility/2006" xmlns:aink="http://schemas.microsoft.com/office/drawing/2016/ink" xmlns:am3d="http://schemas.microsoft.com/office/drawing/2017/model3d" xmlns:o="urn:schemas-microsoft-com:office:office" xmlns:oel="http://schemas.microsoft.com/office/2019/extlst" xmlns:r="http://schemas.openxmlformats.org/officeDocument/2006/relationships" xmlns:m="http://schemas.openxmlformats.org/officeDocument/2006/math" xmlns:v="urn:schemas-microsoft-com:vml" xmlns:wp14="http://schemas.microsoft.com/office/word/2010/wordprocessingDrawing" xmlns:wp="http://schemas.openxmlformats.org/drawingml/2006/wordprocessingDrawing" xmlns:w10="urn:schemas-microsoft-com:office:word" xmlns:w="http://schemas.openxmlformats.org/wordprocessingml/2006/main" xmlns:w14="http://schemas.microsoft.com/office/word/2010/wordml" xmlns:w15="http://schemas.microsoft.com/office/word/2012/wordml" xmlns:w16cex="http://schemas.microsoft.com/office/word/2018/wordml/cex" xmlns:w16cid="http://schemas.microsoft.com/office/word/2016/wordml/cid" xmlns:w16="http://schemas.microsoft.com/office/word/2018/wordml" xmlns:w16du="http://schemas.microsoft.com/office/word/2023/wordml/word16du" xmlns:w16sdtdh="http://schemas.microsoft.com/office/word/2020/wordml/sdtdatahash" xmlns:w16sdtfl="http://schemas.microsoft.com/office/word/2024/wordml/sdtformatlock" xmlns:w16se="http://schemas.microsoft.com/office/word/2015/wordml/symex" xmlns:wpg="http://schemas.microsoft.com/office/word/2010/wordprocessingGroup" xmlns:wpi="http://schemas.microsoft.com/office/word/2010/wordprocessingInk" xmlns:wne="http://schemas.microsoft.com/office/word/2006/wordml" xmlns:wps="http://schemas.microsoft.com/office/word/2010/wordprocessingShape" mc:Ignorable="w14 w15 w16se w16cid w16 w16cex w16sdtdh w16sdtfl w16du wp14">
+  <w16cid:commentId w16cid:paraId="7A76F1C7" w16cid:durableId="0D76192F"/>
+</w16cid:commentsIds>
+</file>
+
 <file path=word/endnotes.xml><?xml version="1.0" encoding="utf-8"?>
 <w:endnotes xmlns:wpc="http://schemas.microsoft.com/office/word/2010/wordprocessingCanvas" xmlns:cx="http://schemas.microsoft.com/office/drawing/2014/chartex" xmlns:cx1="http://schemas.microsoft.com/office/drawing/2015/9/8/chartex" xmlns:cx2="http://schemas.microsoft.com/office/drawing/2015/10/21/chartex" xmlns:cx3="http://schemas.microsoft.com/office/drawing/2016/5/9/chartex" xmlns:cx4="http://schemas.microsoft.com/office/drawing/2016/5/10/chartex" xmlns:cx5="http://schemas.microsoft.com/office/drawing/2016/5/11/chartex" xmlns:cx6="http://schemas.microsoft.com/office/drawing/2016/5/12/chartex" xmlns:cx7="http://schemas.microsoft.com/office/drawing/2016/5/13/chartex" xmlns:cx8="http://schemas.microsoft.com/office/drawing/2016/5/14/chartex" xmlns:mc="http://schemas.openxmlformats.org/markup-compatibility/2006" xmlns:aink="http://schemas.microsoft.com/office/drawing/2016/ink" xmlns:am3d="http://schemas.microsoft.com/office/drawing/2017/model3d" xmlns:o="urn:schemas-microsoft-com:office:office" xmlns:oel="http://schemas.microsoft.com/office/2019/extlst" xmlns:r="http://schemas.openxmlformats.org/officeDocument/2006/relationships" xmlns:m="http://schemas.openxmlformats.org/officeDocument/2006/math" xmlns:v="urn:schemas-microsoft-com:vml" xmlns:wp14="http://schemas.microsoft.com/office/word/2010/wordprocessingDrawing" xmlns:wp="http://schemas.openxmlformats.org/drawingml/2006/wordprocessingDrawing" xmlns:w10="urn:schemas-microsoft-com:office:word" xmlns:w="http://schemas.openxmlformats.org/wordprocessingml/2006/main" xmlns:w14="http://schemas.microsoft.com/office/word/2010/wordml" xmlns:w15="http://schemas.microsoft.com/office/word/2012/wordml" xmlns:w16cex="http://schemas.microsoft.com/office/word/2018/wordml/cex" xmlns:w16cid="http://schemas.microsoft.com/office/word/2016/wordml/cid" xmlns:w16="http://schemas.microsoft.com/office/word/2018/wordml" xmlns:w16du="http://schemas.microsoft.com/office/word/2023/wordml/word16du" xmlns:w16sdtdh="http://schemas.microsoft.com/office/word/2020/wordml/sdtdatahash" xmlns:w16sdtfl="http://schemas.microsoft.com/office/word/2024/wordml/sdtformatlock" xmlns:w16se="http://schemas.microsoft.com/office/word/2015/wordml/symex" xmlns:wpg="http://schemas.microsoft.com/office/word/2010/wordprocessingGroup" xmlns:wpi="http://schemas.microsoft.com/office/word/2010/wordprocessingInk" xmlns:wne="http://schemas.microsoft.com/office/word/2006/wordml" xmlns:wps="http://schemas.microsoft.com/office/word/2010/wordprocessingShape" mc:Ignorable="w14 w15 w16se w16cid w16 w16cex w16sdtdh w16sdtfl w16du wp14">
   <w:endnote w:type="separator" w:id="-1">
@@ -69,17 +656,50 @@
   <w:p>
     <w:pPr>
       <w:pStyle w:val="Cabealho"/>
+      <w:rPr>
+        <w:lang w:val="pt-BR"/>
+      </w:rPr>
     </w:pPr>
     <w:r>
+      <w:rPr>
+        <w:lang w:val="pt-BR"/>
+      </w:rPr>
       <w:t>T</w:t>
     </w:r>
     <w:r>
-      <w:t xml:space="preserve">EOLOGIA CETEPAV                                                 </w:t>
+      <w:rPr>
+        <w:lang w:val="pt-BR"/>
+      </w:rPr>
+      <w:t xml:space="preserve">EOLOGIA CETEPAV    </w:t>
     </w:r>
     <w:r>
-      <w:tab/>
+      <w:rPr>
+        <w:lang w:val="pt-BR"/>
+      </w:rPr>
+      <w:t xml:space="preserve">-  </w:t>
     </w:r>
     <w:r>
+      <w:rPr>
+        <w:lang w:val="pt-BR"/>
+      </w:rPr>
+      <w:t xml:space="preserve"> </w:t>
+    </w:r>
+    <w:r>
+      <w:rPr>
+        <w:lang w:val="pt-BR"/>
+      </w:rPr>
+      <w:t>Pontos controvertidos d</w:t>
+    </w:r>
+    <w:r>
+      <w:rPr>
+        <w:lang w:val="pt-BR"/>
+      </w:rPr>
+      <w:t>a Bíblia</w:t>
+    </w:r>
+    <w:r>
+      <w:rPr>
+        <w:lang w:val="pt-BR"/>
+      </w:rPr>
       <w:tab/>
       <w:t xml:space="preserve"> </w:t>
     </w:r>
@@ -97,6 +717,9 @@
           <w:fldChar w:fldCharType="begin"/>
         </w:r>
         <w:r>
+          <w:rPr>
+            <w:lang w:val="pt-BR"/>
+          </w:rPr>
           <w:instrText>PAGE   \* MERGEFORMAT</w:instrText>
         </w:r>
         <w:r>
@@ -117,9 +740,140 @@
   <w:p>
     <w:pPr>
       <w:pStyle w:val="Cabealho"/>
+      <w:rPr>
+        <w:lang w:val="pt-BR"/>
+      </w:rPr>
     </w:pPr>
   </w:p>
 </w:hdr>
+</file>
+
+<file path=word/numbering.xml><?xml version="1.0" encoding="utf-8"?>
+<w:numbering xmlns:wpc="http://schemas.microsoft.com/office/word/2010/wordprocessingCanvas" xmlns:cx="http://schemas.microsoft.com/office/drawing/2014/chartex" xmlns:cx1="http://schemas.microsoft.com/office/drawing/2015/9/8/chartex" xmlns:cx2="http://schemas.microsoft.com/office/drawing/2015/10/21/chartex" xmlns:cx3="http://schemas.microsoft.com/office/drawing/2016/5/9/chartex" xmlns:cx4="http://schemas.microsoft.com/office/drawing/2016/5/10/chartex" xmlns:cx5="http://schemas.microsoft.com/office/drawing/2016/5/11/chartex" xmlns:cx6="http://schemas.microsoft.com/office/drawing/2016/5/12/chartex" xmlns:cx7="http://schemas.microsoft.com/office/drawing/2016/5/13/chartex" xmlns:cx8="http://schemas.microsoft.com/office/drawing/2016/5/14/chartex" xmlns:mc="http://schemas.openxmlformats.org/markup-compatibility/2006" xmlns:aink="http://schemas.microsoft.com/office/drawing/2016/ink" xmlns:am3d="http://schemas.microsoft.com/office/drawing/2017/model3d" xmlns:o="urn:schemas-microsoft-com:office:office" xmlns:oel="http://schemas.microsoft.com/office/2019/extlst" xmlns:r="http://schemas.openxmlformats.org/officeDocument/2006/relationships" xmlns:m="http://schemas.openxmlformats.org/officeDocument/2006/math" xmlns:v="urn:schemas-microsoft-com:vml" xmlns:wp14="http://schemas.microsoft.com/office/word/2010/wordprocessingDrawing" xmlns:wp="http://schemas.openxmlformats.org/drawingml/2006/wordprocessingDrawing" xmlns:w10="urn:schemas-microsoft-com:office:word" xmlns:w="http://schemas.openxmlformats.org/wordprocessingml/2006/main" xmlns:w14="http://schemas.microsoft.com/office/word/2010/wordml" xmlns:w15="http://schemas.microsoft.com/office/word/2012/wordml" xmlns:w16cex="http://schemas.microsoft.com/office/word/2018/wordml/cex" xmlns:w16cid="http://schemas.microsoft.com/office/word/2016/wordml/cid" xmlns:w16="http://schemas.microsoft.com/office/word/2018/wordml" xmlns:w16du="http://schemas.microsoft.com/office/word/2023/wordml/word16du" xmlns:w16sdtdh="http://schemas.microsoft.com/office/word/2020/wordml/sdtdatahash" xmlns:w16sdtfl="http://schemas.microsoft.com/office/word/2024/wordml/sdtformatlock" xmlns:w16se="http://schemas.microsoft.com/office/word/2015/wordml/symex" xmlns:wpg="http://schemas.microsoft.com/office/word/2010/wordprocessingGroup" xmlns:wpi="http://schemas.microsoft.com/office/word/2010/wordprocessingInk" xmlns:wne="http://schemas.microsoft.com/office/word/2006/wordml" xmlns:wps="http://schemas.microsoft.com/office/word/2010/wordprocessingShape" mc:Ignorable="w14 w15 w16se w16cid w16 w16cex w16sdtdh w16sdtfl w16du wp14">
+  <w:abstractNum w:abstractNumId="0" w15:restartNumberingAfterBreak="0">
+    <w:nsid w:val="2DE44891"/>
+    <w:multiLevelType w:val="hybridMultilevel"/>
+    <w:tmpl w:val="6BEE1B20"/>
+    <w:lvl w:ilvl="0" w:tplc="0B58746A">
+      <w:numFmt w:val="bullet"/>
+      <w:lvlText w:val=""/>
+      <w:lvlJc w:val="left"/>
+      <w:pPr>
+        <w:ind w:left="720" w:hanging="360"/>
+      </w:pPr>
+      <w:rPr>
+        <w:rFonts w:ascii="Symbol" w:eastAsiaTheme="minorHAnsi" w:hAnsi="Symbol" w:cstheme="minorBidi" w:hint="default"/>
+      </w:rPr>
+    </w:lvl>
+    <w:lvl w:ilvl="1" w:tplc="04090003">
+      <w:start w:val="1"/>
+      <w:numFmt w:val="bullet"/>
+      <w:lvlText w:val="o"/>
+      <w:lvlJc w:val="left"/>
+      <w:pPr>
+        <w:ind w:left="1440" w:hanging="360"/>
+      </w:pPr>
+      <w:rPr>
+        <w:rFonts w:ascii="Courier New" w:hAnsi="Courier New" w:cs="Courier New" w:hint="default"/>
+      </w:rPr>
+    </w:lvl>
+    <w:lvl w:ilvl="2" w:tplc="04090005" w:tentative="1">
+      <w:start w:val="1"/>
+      <w:numFmt w:val="bullet"/>
+      <w:lvlText w:val=""/>
+      <w:lvlJc w:val="left"/>
+      <w:pPr>
+        <w:ind w:left="2160" w:hanging="360"/>
+      </w:pPr>
+      <w:rPr>
+        <w:rFonts w:ascii="Wingdings" w:hAnsi="Wingdings" w:hint="default"/>
+      </w:rPr>
+    </w:lvl>
+    <w:lvl w:ilvl="3" w:tplc="04090001" w:tentative="1">
+      <w:start w:val="1"/>
+      <w:numFmt w:val="bullet"/>
+      <w:lvlText w:val=""/>
+      <w:lvlJc w:val="left"/>
+      <w:pPr>
+        <w:ind w:left="2880" w:hanging="360"/>
+      </w:pPr>
+      <w:rPr>
+        <w:rFonts w:ascii="Symbol" w:hAnsi="Symbol" w:hint="default"/>
+      </w:rPr>
+    </w:lvl>
+    <w:lvl w:ilvl="4" w:tplc="04090003" w:tentative="1">
+      <w:start w:val="1"/>
+      <w:numFmt w:val="bullet"/>
+      <w:lvlText w:val="o"/>
+      <w:lvlJc w:val="left"/>
+      <w:pPr>
+        <w:ind w:left="3600" w:hanging="360"/>
+      </w:pPr>
+      <w:rPr>
+        <w:rFonts w:ascii="Courier New" w:hAnsi="Courier New" w:cs="Courier New" w:hint="default"/>
+      </w:rPr>
+    </w:lvl>
+    <w:lvl w:ilvl="5" w:tplc="04090005" w:tentative="1">
+      <w:start w:val="1"/>
+      <w:numFmt w:val="bullet"/>
+      <w:lvlText w:val=""/>
+      <w:lvlJc w:val="left"/>
+      <w:pPr>
+        <w:ind w:left="4320" w:hanging="360"/>
+      </w:pPr>
+      <w:rPr>
+        <w:rFonts w:ascii="Wingdings" w:hAnsi="Wingdings" w:hint="default"/>
+      </w:rPr>
+    </w:lvl>
+    <w:lvl w:ilvl="6" w:tplc="04090001" w:tentative="1">
+      <w:start w:val="1"/>
+      <w:numFmt w:val="bullet"/>
+      <w:lvlText w:val=""/>
+      <w:lvlJc w:val="left"/>
+      <w:pPr>
+        <w:ind w:left="5040" w:hanging="360"/>
+      </w:pPr>
+      <w:rPr>
+        <w:rFonts w:ascii="Symbol" w:hAnsi="Symbol" w:hint="default"/>
+      </w:rPr>
+    </w:lvl>
+    <w:lvl w:ilvl="7" w:tplc="04090003" w:tentative="1">
+      <w:start w:val="1"/>
+      <w:numFmt w:val="bullet"/>
+      <w:lvlText w:val="o"/>
+      <w:lvlJc w:val="left"/>
+      <w:pPr>
+        <w:ind w:left="5760" w:hanging="360"/>
+      </w:pPr>
+      <w:rPr>
+        <w:rFonts w:ascii="Courier New" w:hAnsi="Courier New" w:cs="Courier New" w:hint="default"/>
+      </w:rPr>
+    </w:lvl>
+    <w:lvl w:ilvl="8" w:tplc="04090005" w:tentative="1">
+      <w:start w:val="1"/>
+      <w:numFmt w:val="bullet"/>
+      <w:lvlText w:val=""/>
+      <w:lvlJc w:val="left"/>
+      <w:pPr>
+        <w:ind w:left="6480" w:hanging="360"/>
+      </w:pPr>
+      <w:rPr>
+        <w:rFonts w:ascii="Wingdings" w:hAnsi="Wingdings" w:hint="default"/>
+      </w:rPr>
+    </w:lvl>
+  </w:abstractNum>
+  <w:num w:numId="1" w16cid:durableId="263658220">
+    <w:abstractNumId w:val="0"/>
+  </w:num>
+</w:numbering>
+</file>
+
+<file path=word/people.xml><?xml version="1.0" encoding="utf-8"?>
+<w15:people xmlns:wpc="http://schemas.microsoft.com/office/word/2010/wordprocessingCanvas" xmlns:cx="http://schemas.microsoft.com/office/drawing/2014/chartex" xmlns:cx1="http://schemas.microsoft.com/office/drawing/2015/9/8/chartex" xmlns:cx2="http://schemas.microsoft.com/office/drawing/2015/10/21/chartex" xmlns:cx3="http://schemas.microsoft.com/office/drawing/2016/5/9/chartex" xmlns:cx4="http://schemas.microsoft.com/office/drawing/2016/5/10/chartex" xmlns:cx5="http://schemas.microsoft.com/office/drawing/2016/5/11/chartex" xmlns:cx6="http://schemas.microsoft.com/office/drawing/2016/5/12/chartex" xmlns:cx7="http://schemas.microsoft.com/office/drawing/2016/5/13/chartex" xmlns:cx8="http://schemas.microsoft.com/office/drawing/2016/5/14/chartex" xmlns:mc="http://schemas.openxmlformats.org/markup-compatibility/2006" xmlns:aink="http://schemas.microsoft.com/office/drawing/2016/ink" xmlns:am3d="http://schemas.microsoft.com/office/drawing/2017/model3d" xmlns:o="urn:schemas-microsoft-com:office:office" xmlns:oel="http://schemas.microsoft.com/office/2019/extlst" xmlns:r="http://schemas.openxmlformats.org/officeDocument/2006/relationships" xmlns:m="http://schemas.openxmlformats.org/officeDocument/2006/math" xmlns:v="urn:schemas-microsoft-com:vml" xmlns:wp14="http://schemas.microsoft.com/office/word/2010/wordprocessingDrawing" xmlns:wp="http://schemas.openxmlformats.org/drawingml/2006/wordprocessingDrawing" xmlns:w10="urn:schemas-microsoft-com:office:word" xmlns:w="http://schemas.openxmlformats.org/wordprocessingml/2006/main" xmlns:w14="http://schemas.microsoft.com/office/word/2010/wordml" xmlns:w15="http://schemas.microsoft.com/office/word/2012/wordml" xmlns:w16cex="http://schemas.microsoft.com/office/word/2018/wordml/cex" xmlns:w16cid="http://schemas.microsoft.com/office/word/2016/wordml/cid" xmlns:w16="http://schemas.microsoft.com/office/word/2018/wordml" xmlns:w16du="http://schemas.microsoft.com/office/word/2023/wordml/word16du" xmlns:w16sdtdh="http://schemas.microsoft.com/office/word/2020/wordml/sdtdatahash" xmlns:w16sdtfl="http://schemas.microsoft.com/office/word/2024/wordml/sdtformatlock" xmlns:w16se="http://schemas.microsoft.com/office/word/2015/wordml/symex" xmlns:wpg="http://schemas.microsoft.com/office/word/2010/wordprocessingGroup" xmlns:wpi="http://schemas.microsoft.com/office/word/2010/wordprocessingInk" xmlns:wne="http://schemas.microsoft.com/office/word/2006/wordml" xmlns:wps="http://schemas.microsoft.com/office/word/2010/wordprocessingShape" mc:Ignorable="w14 w15 w16se w16cid w16 w16cex w16sdtdh w16sdtfl w16du wp14">
+  <w15:person w15:author="Alessandro dos Santos">
+    <w15:presenceInfo w15:providerId="Windows Live" w15:userId="59db5754b41022c6"/>
+  </w15:person>
+</w15:people>
 </file>
 
 <file path=word/styles.xml><?xml version="1.0" encoding="utf-8"?>
@@ -1083,6 +1837,72 @@
     <w:uiPriority w:val="99"/>
     <w:rsid w:val="00F74A5E"/>
   </w:style>
+  <w:style w:type="character" w:styleId="Refdecomentrio">
+    <w:name w:val="annotation reference"/>
+    <w:basedOn w:val="Fontepargpadro"/>
+    <w:uiPriority w:val="99"/>
+    <w:semiHidden/>
+    <w:unhideWhenUsed/>
+    <w:rsid w:val="00525F0B"/>
+    <w:rPr>
+      <w:sz w:val="16"/>
+      <w:szCs w:val="16"/>
+    </w:rPr>
+  </w:style>
+  <w:style w:type="paragraph" w:styleId="Textodecomentrio">
+    <w:name w:val="annotation text"/>
+    <w:basedOn w:val="Normal"/>
+    <w:link w:val="TextodecomentrioChar"/>
+    <w:uiPriority w:val="99"/>
+    <w:unhideWhenUsed/>
+    <w:rsid w:val="00525F0B"/>
+    <w:pPr>
+      <w:spacing w:line="240" w:lineRule="auto"/>
+    </w:pPr>
+    <w:rPr>
+      <w:sz w:val="20"/>
+      <w:szCs w:val="20"/>
+    </w:rPr>
+  </w:style>
+  <w:style w:type="character" w:customStyle="1" w:styleId="TextodecomentrioChar">
+    <w:name w:val="Texto de comentário Char"/>
+    <w:basedOn w:val="Fontepargpadro"/>
+    <w:link w:val="Textodecomentrio"/>
+    <w:uiPriority w:val="99"/>
+    <w:rsid w:val="00525F0B"/>
+    <w:rPr>
+      <w:sz w:val="20"/>
+      <w:szCs w:val="20"/>
+    </w:rPr>
+  </w:style>
+  <w:style w:type="paragraph" w:styleId="Assuntodocomentrio">
+    <w:name w:val="annotation subject"/>
+    <w:basedOn w:val="Textodecomentrio"/>
+    <w:next w:val="Textodecomentrio"/>
+    <w:link w:val="AssuntodocomentrioChar"/>
+    <w:uiPriority w:val="99"/>
+    <w:semiHidden/>
+    <w:unhideWhenUsed/>
+    <w:rsid w:val="00525F0B"/>
+    <w:rPr>
+      <w:b/>
+      <w:bCs/>
+    </w:rPr>
+  </w:style>
+  <w:style w:type="character" w:customStyle="1" w:styleId="AssuntodocomentrioChar">
+    <w:name w:val="Assunto do comentário Char"/>
+    <w:basedOn w:val="TextodecomentrioChar"/>
+    <w:link w:val="Assuntodocomentrio"/>
+    <w:uiPriority w:val="99"/>
+    <w:semiHidden/>
+    <w:rsid w:val="00525F0B"/>
+    <w:rPr>
+      <w:b/>
+      <w:bCs/>
+      <w:sz w:val="20"/>
+      <w:szCs w:val="20"/>
+    </w:rPr>
+  </w:style>
 </w:styles>
 </file>
 

</xml_diff>